<commit_message>
Computer Assignment 3 - One's Counter
</commit_message>
<xml_diff>
--- a/Projects/Project2/report/ReportCA#2DLD.docx
+++ b/Projects/Project2/report/ReportCA#2DLD.docx
@@ -25,25 +25,9 @@
         </w:rPr>
         <w:softHyphen/>
       </w:r>
-      <w:r>
-        <w:rPr>
-          <w:rFonts w:ascii="IRANSans" w:hAnsi="IRANSans" w:cs="IRANSans"/>
-          <w:lang w:bidi="fa-IR"/>
-        </w:rPr>
-        <w:softHyphen/>
-      </w:r>
-    </w:p>
-    <w:p>
-      <w:pPr>
-        <w:rPr>
-          <w:rFonts w:ascii="IRANSans" w:hAnsi="IRANSans" w:cs="IRANSans"/>
-          <w:lang w:bidi="fa-IR"/>
-        </w:rPr>
-      </w:pPr>
-    </w:p>
-    <w:p>
-      <w:pPr>
-        <w:jc w:val="center"/>
+    </w:p>
+    <w:p>
+      <w:pPr>
         <w:rPr>
           <w:rFonts w:ascii="IRANSans" w:hAnsi="IRANSans" w:cs="IRANSans"/>
           <w:lang w:bidi="fa-IR"/>
@@ -92,7 +76,7 @@
             <v:path o:extrusionok="f" gradientshapeok="t" o:connecttype="rect"/>
             <o:lock v:ext="edit" aspectratio="t"/>
           </v:shapetype>
-          <v:shape id="_x0000_i1025" type="#_x0000_t75" style="width:129.6pt;height:129.6pt">
+          <v:shape id="_x0000_i1025" type="#_x0000_t75" style="width:129.5pt;height:129.5pt">
             <v:imagedata r:id="rId8" o:title="loading-logo"/>
           </v:shape>
         </w:pict>
@@ -246,6 +230,19 @@
           <w:szCs w:val="48"/>
         </w:rPr>
       </w:pPr>
+    </w:p>
+    <w:p>
+      <w:pPr>
+        <w:jc w:val="center"/>
+        <w:rPr>
+          <w:rFonts w:ascii="Arial Rounded MT Bold" w:hAnsi="Arial Rounded MT Bold"/>
+          <w:sz w:val="48"/>
+          <w:szCs w:val="48"/>
+          <w:vertAlign w:val="subscript"/>
+        </w:rPr>
+      </w:pPr>
+      <w:bookmarkStart w:id="0" w:name="_GoBack"/>
+      <w:bookmarkEnd w:id="0"/>
     </w:p>
     <w:p>
       <w:pPr>
@@ -1911,7 +1908,7 @@
           <w:szCs w:val="48"/>
         </w:rPr>
         <w:pict>
-          <v:shape id="_x0000_i1026" type="#_x0000_t75" style="width:294.9pt;height:259.5pt">
+          <v:shape id="_x0000_i1026" type="#_x0000_t75" style="width:295pt;height:259.5pt">
             <v:imagedata r:id="rId19" o:title="media_de3_de38d87a-bb31-4eeb-9e74-368fcd81e46e_phpNKr5GF"/>
           </v:shape>
         </w:pict>
@@ -2447,8 +2444,6 @@
         </w:rPr>
         <w:t xml:space="preserve"> We can design the circuit according to this table:</w:t>
       </w:r>
-      <w:bookmarkStart w:id="0" w:name="_GoBack"/>
-      <w:bookmarkEnd w:id="0"/>
     </w:p>
     <w:tbl>
       <w:tblPr>
@@ -3809,6 +3804,9 @@
     </w:p>
     <w:p>
       <w:r>
+        <w:rPr>
+          <w:noProof/>
+        </w:rPr>
         <w:drawing>
           <wp:inline distT="0" distB="0" distL="0" distR="0" wp14:anchorId="3B665CB7" wp14:editId="7845C18A">
             <wp:extent cx="5943600" cy="3542665"/>
@@ -3887,6 +3885,7 @@
           <w:rFonts w:ascii="Arial Rounded MT Bold" w:hAnsi="Arial Rounded MT Bold"/>
           <w:b/>
           <w:bCs/>
+          <w:noProof/>
           <w:sz w:val="48"/>
           <w:szCs w:val="48"/>
         </w:rPr>
@@ -5188,7 +5187,7 @@
 </file>
 
 <file path=customXml/itemProps1.xml><?xml version="1.0" encoding="utf-8"?>
-<ds:datastoreItem xmlns:ds="http://schemas.openxmlformats.org/officeDocument/2006/customXml" ds:itemID="{B53FE939-4BB6-4DE5-AE4B-EBA0611DF181}">
+<ds:datastoreItem xmlns:ds="http://schemas.openxmlformats.org/officeDocument/2006/customXml" ds:itemID="{D3835375-8016-4A72-8E1B-A6B5B3090882}">
   <ds:schemaRefs>
     <ds:schemaRef ds:uri="http://schemas.openxmlformats.org/officeDocument/2006/bibliography"/>
   </ds:schemaRefs>

</xml_diff>